<commit_message>
Atualizando relatório receita extra arrecada.
</commit_message>
<xml_diff>
--- a/Modulos/Contabilidade/Relatorios/relatorio_receita_extraorcamentario_arrecadada.docx
+++ b/Modulos/Contabilidade/Relatorios/relatorio_receita_extraorcamentario_arrecadada.docx
@@ -132,7 +132,33 @@
         <w:rPr>
           <w:rFonts w:ascii="Times New Roman" w:hAnsi="Times New Roman" w:cs="Times New Roman"/>
         </w:rPr>
-        <w:t>Unidade Gestora: Fundo Geral</w:t>
+        <w:t>Órgão</w:t>
+      </w:r>
+      <w:r>
+        <w:rPr>
+          <w:rFonts w:ascii="Times New Roman" w:hAnsi="Times New Roman" w:cs="Times New Roman"/>
+        </w:rPr>
+        <w:t xml:space="preserve">: </w:t>
+      </w:r>
+      <w:r>
+        <w:rPr>
+          <w:rFonts w:ascii="Times New Roman" w:hAnsi="Times New Roman" w:cs="Times New Roman"/>
+        </w:rPr>
+        <w:t>Gabinete do Prefeito</w:t>
+      </w:r>
+    </w:p>
+    <w:p>
+      <w:pPr>
+        <w:jc w:val="both"/>
+        <w:rPr>
+          <w:rFonts w:ascii="Times New Roman" w:hAnsi="Times New Roman" w:cs="Times New Roman"/>
+        </w:rPr>
+      </w:pPr>
+      <w:r>
+        <w:rPr>
+          <w:rFonts w:ascii="Times New Roman" w:hAnsi="Times New Roman" w:cs="Times New Roman"/>
+        </w:rPr>
+        <w:t>Unidade Orçamentária: Gabinete do Prefeito</w:t>
       </w:r>
     </w:p>
     <w:tbl>
@@ -252,7 +278,7 @@
               <w:rPr>
                 <w:rFonts w:ascii="Times New Roman" w:hAnsi="Times New Roman" w:cs="Times New Roman"/>
               </w:rPr>
-              <w:t>Contribuinte</w:t>
+              <w:t>Especificação</w:t>
             </w:r>
           </w:p>
         </w:tc>
@@ -413,6 +439,29 @@
                 <w:rFonts w:ascii="Times New Roman" w:hAnsi="Times New Roman" w:cs="Times New Roman"/>
               </w:rPr>
               <w:t>Martonio Rodrigues Beserra</w:t>
+            </w:r>
+          </w:p>
+          <w:p>
+            <w:pPr>
+              <w:widowControl w:val="0"/>
+              <w:pBdr>
+                <w:top w:val="nil"/>
+                <w:left w:val="nil"/>
+                <w:bottom w:val="nil"/>
+                <w:right w:val="nil"/>
+                <w:between w:val="nil"/>
+              </w:pBdr>
+              <w:spacing w:line="240" w:lineRule="auto"/>
+              <w:jc w:val="left"/>
+              <w:rPr>
+                <w:rFonts w:ascii="Times New Roman" w:hAnsi="Times New Roman" w:cs="Times New Roman"/>
+              </w:rPr>
+            </w:pPr>
+            <w:r>
+              <w:rPr>
+                <w:rFonts w:ascii="Times New Roman" w:hAnsi="Times New Roman" w:cs="Times New Roman"/>
+              </w:rPr>
+              <w:t>Recebido nesta data</w:t>
             </w:r>
           </w:p>
         </w:tc>

</xml_diff>